<commit_message>
Lab1 Video generation completed
</commit_message>
<xml_diff>
--- a/Lab1/Lab1_PosterDesign.docx
+++ b/Lab1/Lab1_PosterDesign.docx
@@ -767,7 +767,7 @@
       </w:pPr>
       <w:r>
         <w:pict w14:anchorId="41B5E6B7">
-          <v:rect id="_x0000_i1103" style="width:0;height:1.5pt" o:hralign="center" o:hrstd="t" o:hr="t" fillcolor="#a0a0a0" stroked="f"/>
+          <v:rect id="_x0000_i1025" style="width:0;height:1.5pt" o:hralign="center" o:hrstd="t" o:hr="t" fillcolor="#a0a0a0" stroked="f"/>
         </w:pict>
       </w:r>
     </w:p>
@@ -805,7 +805,7 @@
       </w:pPr>
       <w:r>
         <w:pict w14:anchorId="7A60D178">
-          <v:rect id="_x0000_i1104" style="width:0;height:1.5pt" o:hralign="center" o:hrstd="t" o:hr="t" fillcolor="#a0a0a0" stroked="f"/>
+          <v:rect id="_x0000_i1026" style="width:0;height:1.5pt" o:hralign="center" o:hrstd="t" o:hr="t" fillcolor="#a0a0a0" stroked="f"/>
         </w:pict>
       </w:r>
     </w:p>
@@ -849,7 +849,7 @@
       </w:pPr>
       <w:r>
         <w:pict w14:anchorId="6F50E45F">
-          <v:rect id="_x0000_i1105" style="width:0;height:1.5pt" o:hralign="center" o:hrstd="t" o:hr="t" fillcolor="#a0a0a0" stroked="f"/>
+          <v:rect id="_x0000_i1027" style="width:0;height:1.5pt" o:hralign="center" o:hrstd="t" o:hr="t" fillcolor="#a0a0a0" stroked="f"/>
         </w:pict>
       </w:r>
     </w:p>
@@ -923,7 +923,7 @@
       </w:pPr>
       <w:r>
         <w:pict w14:anchorId="0D56136A">
-          <v:rect id="_x0000_i1106" style="width:0;height:1.5pt" o:hralign="center" o:hrstd="t" o:hr="t" fillcolor="#a0a0a0" stroked="f"/>
+          <v:rect id="_x0000_i1028" style="width:0;height:1.5pt" o:hralign="center" o:hrstd="t" o:hr="t" fillcolor="#a0a0a0" stroked="f"/>
         </w:pict>
       </w:r>
     </w:p>
@@ -957,7 +957,7 @@
       </w:pPr>
       <w:r>
         <w:pict w14:anchorId="3A338992">
-          <v:rect id="_x0000_i1107" style="width:0;height:1.5pt" o:hralign="center" o:hrstd="t" o:hr="t" fillcolor="#a0a0a0" stroked="f"/>
+          <v:rect id="_x0000_i1029" style="width:0;height:1.5pt" o:hralign="center" o:hrstd="t" o:hr="t" fillcolor="#a0a0a0" stroked="f"/>
         </w:pict>
       </w:r>
     </w:p>
@@ -1087,7 +1087,7 @@
       </w:pPr>
       <w:r>
         <w:pict w14:anchorId="66318B7D">
-          <v:rect id="_x0000_i1108" style="width:0;height:1.5pt" o:hralign="center" o:hrstd="t" o:hr="t" fillcolor="#a0a0a0" stroked="f"/>
+          <v:rect id="_x0000_i1030" style="width:0;height:1.5pt" o:hralign="center" o:hrstd="t" o:hr="t" fillcolor="#a0a0a0" stroked="f"/>
         </w:pict>
       </w:r>
     </w:p>
@@ -1113,7 +1113,7 @@
       </w:pPr>
       <w:r>
         <w:pict w14:anchorId="15C1385E">
-          <v:rect id="_x0000_i1109" style="width:0;height:1.5pt" o:hralign="center" o:hrstd="t" o:hr="t" fillcolor="#a0a0a0" stroked="f"/>
+          <v:rect id="_x0000_i1031" style="width:0;height:1.5pt" o:hralign="center" o:hrstd="t" o:hr="t" fillcolor="#a0a0a0" stroked="f"/>
         </w:pict>
       </w:r>
     </w:p>
@@ -1187,7 +1187,7 @@
       </w:pPr>
       <w:r>
         <w:pict w14:anchorId="309C2E97">
-          <v:rect id="_x0000_i1110" style="width:0;height:1.5pt" o:hralign="center" o:hrstd="t" o:hr="t" fillcolor="#a0a0a0" stroked="f"/>
+          <v:rect id="_x0000_i1032" style="width:0;height:1.5pt" o:hralign="center" o:hrstd="t" o:hr="t" fillcolor="#a0a0a0" stroked="f"/>
         </w:pict>
       </w:r>
     </w:p>
@@ -1246,7 +1246,7 @@
       </w:pPr>
       <w:r>
         <w:pict w14:anchorId="72B4126C">
-          <v:rect id="_x0000_i1111" style="width:0;height:1.5pt" o:hralign="center" o:hrstd="t" o:hr="t" fillcolor="#a0a0a0" stroked="f"/>
+          <v:rect id="_x0000_i1033" style="width:0;height:1.5pt" o:hralign="center" o:hrstd="t" o:hr="t" fillcolor="#a0a0a0" stroked="f"/>
         </w:pict>
       </w:r>
     </w:p>
@@ -1352,7 +1352,7 @@
       </w:pPr>
       <w:r>
         <w:pict w14:anchorId="0133A296">
-          <v:rect id="_x0000_i1112" style="width:0;height:1.5pt" o:hralign="center" o:hrstd="t" o:hr="t" fillcolor="#a0a0a0" stroked="f"/>
+          <v:rect id="_x0000_i1034" style="width:0;height:1.5pt" o:hralign="center" o:hrstd="t" o:hr="t" fillcolor="#a0a0a0" stroked="f"/>
         </w:pict>
       </w:r>
     </w:p>
@@ -1434,7 +1434,7 @@
       </w:pPr>
       <w:r>
         <w:pict w14:anchorId="34F116F4">
-          <v:rect id="_x0000_i1113" style="width:0;height:1.5pt" o:hralign="center" o:hrstd="t" o:hr="t" fillcolor="#a0a0a0" stroked="f"/>
+          <v:rect id="_x0000_i1035" style="width:0;height:1.5pt" o:hralign="center" o:hrstd="t" o:hr="t" fillcolor="#a0a0a0" stroked="f"/>
         </w:pict>
       </w:r>
     </w:p>
@@ -1492,7 +1492,7 @@
       </w:pPr>
       <w:r>
         <w:pict w14:anchorId="200A6CE7">
-          <v:rect id="_x0000_i1114" style="width:0;height:1.5pt" o:hralign="center" o:hrstd="t" o:hr="t" fillcolor="#a0a0a0" stroked="f"/>
+          <v:rect id="_x0000_i1036" style="width:0;height:1.5pt" o:hralign="center" o:hrstd="t" o:hr="t" fillcolor="#a0a0a0" stroked="f"/>
         </w:pict>
       </w:r>
     </w:p>
@@ -1566,7 +1566,7 @@
       </w:pPr>
       <w:r>
         <w:pict w14:anchorId="4B00AC3A">
-          <v:rect id="_x0000_i1115" style="width:0;height:1.5pt" o:hralign="center" o:hrstd="t" o:hr="t" fillcolor="#a0a0a0" stroked="f"/>
+          <v:rect id="_x0000_i1037" style="width:0;height:1.5pt" o:hralign="center" o:hrstd="t" o:hr="t" fillcolor="#a0a0a0" stroked="f"/>
         </w:pict>
       </w:r>
     </w:p>
@@ -1622,6 +1622,16 @@
         <w:br/>
         <w:t>A calm futuristic background with soft glowing particles and a slow zoom-out fade.</w:t>
       </w:r>
+    </w:p>
+    <w:p>
+      <w:pPr>
+        <w:pStyle w:val="ListParagraph"/>
+      </w:pPr>
+    </w:p>
+    <w:p>
+      <w:pPr>
+        <w:pStyle w:val="ListParagraph"/>
+      </w:pPr>
     </w:p>
     <w:p>
       <w:pPr>
@@ -3985,6 +3995,7 @@
   <w:style w:type="character" w:default="1" w:styleId="DefaultParagraphFont">
     <w:name w:val="Default Paragraph Font"/>
     <w:uiPriority w:val="1"/>
+    <w:semiHidden/>
     <w:unhideWhenUsed/>
   </w:style>
   <w:style w:type="table" w:default="1" w:styleId="TableNormal">

</xml_diff>